<commit_message>
Jan 7th - Jakobs corrections
</commit_message>
<xml_diff>
--- a/src/CV/src/Academic CV.docx
+++ b/src/CV/src/Academic CV.docx
@@ -3610,6 +3610,21 @@
     </w:p>
     <w:p>
       <w:pPr>
+        <w:pStyle w:val="ListParagraph"/>
+        <w:numPr>
+          <w:ilvl w:val="0"/>
+          <w:numId w:val="3"/>
+        </w:numPr>
+        <w:jc w:val="both"/>
+        <w:rPr>
+          <w:rFonts w:ascii="Arial" w:hAnsi="Arial" w:cs="Arial"/>
+          <w:sz w:val="22"/>
+          <w:szCs w:val="22"/>
+        </w:rPr>
+      </w:pPr>
+    </w:p>
+    <w:p>
+      <w:pPr>
         <w:jc w:val="both"/>
         <w:rPr>
           <w:rFonts w:ascii="Arial" w:hAnsi="Arial" w:cs="Arial"/>
@@ -4245,6 +4260,7 @@
           <w:sz w:val="22"/>
           <w:szCs w:val="22"/>
         </w:rPr>
+        <w:lastRenderedPageBreak/>
         <w:t>Programming and modelling experience</w:t>
       </w:r>
     </w:p>
@@ -4268,7 +4284,6 @@
           <w:sz w:val="22"/>
           <w:szCs w:val="22"/>
         </w:rPr>
-        <w:lastRenderedPageBreak/>
         <w:t xml:space="preserve">Experience with dynamic modelling </w:t>
       </w:r>
     </w:p>
@@ -4292,7 +4307,35 @@
           <w:sz w:val="22"/>
           <w:szCs w:val="22"/>
         </w:rPr>
-        <w:t xml:space="preserve">Experience with Agent based modelling </w:t>
+        <w:t xml:space="preserve">Experience with </w:t>
+      </w:r>
+      <w:proofErr w:type="gramStart"/>
+      <w:r>
+        <w:rPr>
+          <w:rFonts w:ascii="Arial" w:hAnsi="Arial" w:cs="Arial"/>
+          <w:sz w:val="22"/>
+          <w:szCs w:val="22"/>
+        </w:rPr>
+        <w:t>a</w:t>
+      </w:r>
+      <w:bookmarkStart w:id="0" w:name="_GoBack"/>
+      <w:bookmarkEnd w:id="0"/>
+      <w:r>
+        <w:rPr>
+          <w:rFonts w:ascii="Arial" w:hAnsi="Arial" w:cs="Arial"/>
+          <w:sz w:val="22"/>
+          <w:szCs w:val="22"/>
+        </w:rPr>
+        <w:t>gent based</w:t>
+      </w:r>
+      <w:proofErr w:type="gramEnd"/>
+      <w:r>
+        <w:rPr>
+          <w:rFonts w:ascii="Arial" w:hAnsi="Arial" w:cs="Arial"/>
+          <w:sz w:val="22"/>
+          <w:szCs w:val="22"/>
+        </w:rPr>
+        <w:t xml:space="preserve"> modelling </w:t>
       </w:r>
     </w:p>
     <w:p>
@@ -4369,36 +4412,6 @@
         </w:rPr>
         <w:t>I have a good understanding and intuition for statistics and mathematics in general. I have experience in handling and visualising large datasets in R. I have a thorough understanding of which questions can be answered with different statistical analyses.</w:t>
       </w:r>
-    </w:p>
-    <w:p>
-      <w:pPr>
-        <w:jc w:val="both"/>
-        <w:rPr>
-          <w:rFonts w:ascii="Arial" w:hAnsi="Arial" w:cs="Arial"/>
-          <w:sz w:val="22"/>
-          <w:szCs w:val="22"/>
-        </w:rPr>
-      </w:pPr>
-    </w:p>
-    <w:p>
-      <w:pPr>
-        <w:jc w:val="both"/>
-        <w:rPr>
-          <w:rFonts w:ascii="Arial" w:hAnsi="Arial" w:cs="Arial"/>
-          <w:sz w:val="22"/>
-          <w:szCs w:val="22"/>
-        </w:rPr>
-      </w:pPr>
-    </w:p>
-    <w:p>
-      <w:pPr>
-        <w:jc w:val="both"/>
-        <w:rPr>
-          <w:rFonts w:ascii="Arial" w:hAnsi="Arial" w:cs="Arial"/>
-          <w:sz w:val="22"/>
-          <w:szCs w:val="22"/>
-        </w:rPr>
-      </w:pPr>
     </w:p>
     <w:p>
       <w:pPr>
@@ -4543,8 +4556,6 @@
           <w:b/>
         </w:rPr>
       </w:pPr>
-      <w:bookmarkStart w:id="0" w:name="_GoBack"/>
-      <w:bookmarkEnd w:id="0"/>
     </w:p>
     <w:p>
       <w:pPr>

</xml_diff>